<commit_message>
Week3 Session 1/2 Assignments
</commit_message>
<xml_diff>
--- a/Assignments/Week03/Session01/Palumbo-DiscussionQuestions.docx
+++ b/Assignments/Week03/Session01/Palumbo-DiscussionQuestions.docx
@@ -16,7 +16,7 @@
           <w:sz w:val="24"/>
           <w:szCs w:val="24"/>
         </w:rPr>
-        <w:t>June 3</w:t>
+        <w:t>June 10</w:t>
       </w:r>
       <w:r>
         <w:rPr>
@@ -114,7 +114,14 @@
           <w:sz w:val="24"/>
           <w:szCs w:val="24"/>
         </w:rPr>
-        <w:t>ment:</w:t>
+        <w:t>m</w:t>
+      </w:r>
+      <w:r>
+        <w:rPr>
+          <w:sz w:val="24"/>
+          <w:szCs w:val="24"/>
+        </w:rPr>
+        <w:t>ent:</w:t>
       </w:r>
       <w:r>
         <w:rPr>
@@ -122,7 +129,7 @@
           <w:szCs w:val="24"/>
         </w:rPr>
         <w:tab/>
-        <w:t>Reading Discussions – Week2</w:t>
+        <w:t>Reading Discussions – Week3</w:t>
       </w:r>
       <w:r>
         <w:rPr>
@@ -161,7 +168,14 @@
           <w:szCs w:val="24"/>
         </w:rPr>
         <w:tab/>
-        <w:t xml:space="preserve">Sunday, June 3 </w:t>
+        <w:t>Sunday, June 10</w:t>
+      </w:r>
+      <w:r>
+        <w:rPr>
+          <w:sz w:val="24"/>
+          <w:szCs w:val="24"/>
+        </w:rPr>
+        <w:t xml:space="preserve"> </w:t>
       </w:r>
       <w:r>
         <w:rPr>
@@ -183,8 +197,13 @@
     </w:p>
     <w:p>
       <w:pPr>
+        <w:numPr>
+          <w:ilvl w:val="0"/>
+          <w:numId w:val="4"/>
+        </w:numPr>
         <w:shd w:val="clear" w:color="auto" w:fill="FFFFFF"/>
         <w:spacing w:before="100" w:beforeAutospacing="1" w:after="100" w:afterAutospacing="1" w:line="240" w:lineRule="auto"/>
+        <w:ind w:left="375"/>
         <w:rPr>
           <w:rFonts w:eastAsia="Times New Roman" w:cs="Helvetica"/>
           <w:color w:val="2D3B45"/>
@@ -199,43 +218,257 @@
           <w:sz w:val="24"/>
           <w:szCs w:val="24"/>
         </w:rPr>
-        <w:t>Question 1</w:t>
-      </w:r>
-      <w:r>
-        <w:rPr>
-          <w:rFonts w:eastAsia="Times New Roman" w:cs="Helvetica"/>
-          <w:color w:val="2D3B45"/>
-          <w:sz w:val="24"/>
-          <w:szCs w:val="24"/>
-        </w:rPr>
-        <w:t>. In your opinion what data warehouse architecture is best?  Why?</w:t>
-      </w:r>
-    </w:p>
-    <w:p>
-      <w:pPr>
-        <w:shd w:val="clear" w:color="auto" w:fill="FFFFFF"/>
-        <w:spacing w:before="100" w:beforeAutospacing="1" w:after="100" w:afterAutospacing="1" w:line="240" w:lineRule="auto"/>
+        <w:t>What is Hadoop?  How does it work? </w:t>
+      </w:r>
+    </w:p>
+    <w:p>
+      <w:pPr>
+        <w:pStyle w:val="NoSpacing"/>
         <w:jc w:val="both"/>
         <w:rPr>
-          <w:rFonts w:eastAsia="Times New Roman" w:cs="Helvetica"/>
-          <w:color w:val="2D3B45"/>
-          <w:sz w:val="24"/>
-          <w:szCs w:val="24"/>
-        </w:rPr>
-      </w:pPr>
-      <w:r>
-        <w:rPr>
-          <w:rFonts w:eastAsia="Times New Roman" w:cs="Helvetica"/>
-          <w:color w:val="2D3B45"/>
-          <w:sz w:val="24"/>
-          <w:szCs w:val="24"/>
-        </w:rPr>
-        <w:t xml:space="preserve">It is my opinion </w:t>
-      </w:r>
-      <w:r>
-        <w:rPr>
-          <w:rFonts w:eastAsia="Times New Roman" w:cs="Helvetica"/>
-          <w:color w:val="2D3B45"/>
+          <w:sz w:val="24"/>
+          <w:szCs w:val="24"/>
+        </w:rPr>
+      </w:pPr>
+      <w:r>
+        <w:rPr>
+          <w:sz w:val="24"/>
+          <w:szCs w:val="24"/>
+        </w:rPr>
+        <w:t xml:space="preserve">Hadoop is a </w:t>
+      </w:r>
+      <w:r>
+        <w:rPr>
+          <w:i/>
+          <w:sz w:val="24"/>
+          <w:szCs w:val="24"/>
+        </w:rPr>
+        <w:t xml:space="preserve">newer </w:t>
+      </w:r>
+      <w:r>
+        <w:rPr>
+          <w:sz w:val="24"/>
+          <w:szCs w:val="24"/>
+        </w:rPr>
+        <w:t xml:space="preserve">data store technology that is based on the concept of </w:t>
+      </w:r>
+      <w:r>
+        <w:rPr>
+          <w:sz w:val="24"/>
+          <w:szCs w:val="24"/>
+        </w:rPr>
+        <w:t xml:space="preserve">distributed computing </w:t>
+      </w:r>
+      <w:r>
+        <w:rPr>
+          <w:sz w:val="24"/>
+          <w:szCs w:val="24"/>
+        </w:rPr>
+        <w:t xml:space="preserve">employing </w:t>
+      </w:r>
+      <w:r>
+        <w:rPr>
+          <w:i/>
+          <w:sz w:val="24"/>
+          <w:szCs w:val="24"/>
+        </w:rPr>
+        <w:t xml:space="preserve">map-reduce </w:t>
+      </w:r>
+      <w:r>
+        <w:rPr>
+          <w:sz w:val="24"/>
+          <w:szCs w:val="24"/>
+        </w:rPr>
+        <w:t xml:space="preserve">processing, and was </w:t>
+      </w:r>
+      <w:r>
+        <w:rPr>
+          <w:sz w:val="24"/>
+          <w:szCs w:val="24"/>
+        </w:rPr>
+        <w:t>designed as an alternative to traditional relational databases</w:t>
+      </w:r>
+      <w:r>
+        <w:rPr>
+          <w:sz w:val="24"/>
+          <w:szCs w:val="24"/>
+        </w:rPr>
+        <w:t>.  It is used</w:t>
+      </w:r>
+      <w:r>
+        <w:rPr>
+          <w:sz w:val="24"/>
+          <w:szCs w:val="24"/>
+        </w:rPr>
+        <w:t xml:space="preserve"> to </w:t>
+      </w:r>
+      <w:r>
+        <w:rPr>
+          <w:sz w:val="24"/>
+          <w:szCs w:val="24"/>
+        </w:rPr>
+        <w:t xml:space="preserve">both </w:t>
+      </w:r>
+      <w:r>
+        <w:rPr>
+          <w:sz w:val="24"/>
+          <w:szCs w:val="24"/>
+        </w:rPr>
+        <w:t xml:space="preserve">store and </w:t>
+      </w:r>
+      <w:r>
+        <w:rPr>
+          <w:sz w:val="24"/>
+          <w:szCs w:val="24"/>
+        </w:rPr>
+        <w:t xml:space="preserve">further </w:t>
+      </w:r>
+      <w:r>
+        <w:rPr>
+          <w:sz w:val="24"/>
+          <w:szCs w:val="24"/>
+        </w:rPr>
+        <w:t xml:space="preserve">process not only structured data but more importantly massive amounts of </w:t>
+      </w:r>
+      <w:r>
+        <w:rPr>
+          <w:i/>
+          <w:sz w:val="24"/>
+          <w:szCs w:val="24"/>
+        </w:rPr>
+        <w:t>non-structured</w:t>
+      </w:r>
+      <w:r>
+        <w:rPr>
+          <w:sz w:val="24"/>
+          <w:szCs w:val="24"/>
+        </w:rPr>
+        <w:t xml:space="preserve"> data (e.g. </w:t>
+      </w:r>
+      <w:r>
+        <w:rPr>
+          <w:sz w:val="24"/>
+          <w:szCs w:val="24"/>
+        </w:rPr>
+        <w:t>social media</w:t>
+      </w:r>
+      <w:r>
+        <w:rPr>
+          <w:sz w:val="24"/>
+          <w:szCs w:val="24"/>
+        </w:rPr>
+        <w:t xml:space="preserve">, video, audio).  Hadoop is a member of the </w:t>
+      </w:r>
+      <w:r>
+        <w:rPr>
+          <w:i/>
+          <w:sz w:val="24"/>
+          <w:szCs w:val="24"/>
+        </w:rPr>
+        <w:t>NoSQL (not only SQL)</w:t>
+      </w:r>
+      <w:r>
+        <w:rPr>
+          <w:sz w:val="24"/>
+          <w:szCs w:val="24"/>
+        </w:rPr>
+        <w:t xml:space="preserve"> class of database technologies.  It was formally released as </w:t>
+      </w:r>
+      <w:r>
+        <w:rPr>
+          <w:i/>
+          <w:sz w:val="24"/>
+          <w:szCs w:val="24"/>
+        </w:rPr>
+        <w:t xml:space="preserve">open-source </w:t>
+      </w:r>
+      <w:r>
+        <w:rPr>
+          <w:sz w:val="24"/>
+          <w:szCs w:val="24"/>
+        </w:rPr>
+        <w:t xml:space="preserve">technology by the </w:t>
+      </w:r>
+      <w:r>
+        <w:rPr>
+          <w:i/>
+          <w:sz w:val="24"/>
+          <w:szCs w:val="24"/>
+        </w:rPr>
+        <w:t xml:space="preserve">Apache Software Foundation </w:t>
+      </w:r>
+      <w:r>
+        <w:rPr>
+          <w:sz w:val="24"/>
+          <w:szCs w:val="24"/>
+        </w:rPr>
+        <w:t>in 2011.</w:t>
+      </w:r>
+    </w:p>
+    <w:p>
+      <w:pPr>
+        <w:pStyle w:val="NoSpacing"/>
+        <w:jc w:val="both"/>
+        <w:rPr>
+          <w:sz w:val="24"/>
+          <w:szCs w:val="24"/>
+        </w:rPr>
+      </w:pPr>
+    </w:p>
+    <w:p>
+      <w:pPr>
+        <w:pStyle w:val="NoSpacing"/>
+        <w:jc w:val="both"/>
+        <w:rPr>
+          <w:sz w:val="24"/>
+          <w:szCs w:val="24"/>
+        </w:rPr>
+      </w:pPr>
+      <w:r>
+        <w:rPr>
+          <w:sz w:val="24"/>
+          <w:szCs w:val="24"/>
+        </w:rPr>
+        <w:t>As mentioned</w:t>
+      </w:r>
+      <w:r>
+        <w:rPr>
+          <w:sz w:val="24"/>
+          <w:szCs w:val="24"/>
+        </w:rPr>
+        <w:t>,</w:t>
+      </w:r>
+      <w:r>
+        <w:rPr>
+          <w:sz w:val="24"/>
+          <w:szCs w:val="24"/>
+        </w:rPr>
+        <w:t xml:space="preserve"> Hadoop is a </w:t>
+      </w:r>
+      <w:r>
+        <w:rPr>
+          <w:i/>
+          <w:sz w:val="24"/>
+          <w:szCs w:val="24"/>
+        </w:rPr>
+        <w:t>distributed</w:t>
+      </w:r>
+      <w:r>
+        <w:rPr>
+          <w:sz w:val="24"/>
+          <w:szCs w:val="24"/>
+        </w:rPr>
+        <w:t xml:space="preserve"> database </w:t>
+      </w:r>
+      <w:r>
+        <w:rPr>
+          <w:sz w:val="24"/>
+          <w:szCs w:val="24"/>
+        </w:rPr>
+        <w:t xml:space="preserve">system </w:t>
+      </w:r>
+      <w:r>
+        <w:rPr>
           <w:sz w:val="24"/>
           <w:szCs w:val="24"/>
         </w:rPr>
@@ -243,202 +476,263 @@
       </w:r>
       <w:r>
         <w:rPr>
-          <w:rFonts w:eastAsia="Times New Roman" w:cs="Helvetica"/>
-          <w:color w:val="2D3B45"/>
-          <w:sz w:val="24"/>
-          <w:szCs w:val="24"/>
-        </w:rPr>
-        <w:t xml:space="preserve">there is no </w:t>
-      </w:r>
-      <w:r>
-        <w:rPr>
-          <w:rFonts w:eastAsia="Times New Roman" w:cs="Helvetica"/>
+          <w:sz w:val="24"/>
+          <w:szCs w:val="24"/>
+        </w:rPr>
+        <w:t>utilizes</w:t>
+      </w:r>
+      <w:r>
+        <w:rPr>
+          <w:sz w:val="24"/>
+          <w:szCs w:val="24"/>
+        </w:rPr>
+        <w:t xml:space="preserve"> </w:t>
+      </w:r>
+      <w:r>
+        <w:rPr>
+          <w:sz w:val="24"/>
+          <w:szCs w:val="24"/>
+        </w:rPr>
+        <w:t>lower-cost</w:t>
+      </w:r>
+      <w:r>
+        <w:rPr>
           <w:i/>
-          <w:color w:val="2D3B45"/>
-          <w:sz w:val="24"/>
-          <w:szCs w:val="24"/>
-        </w:rPr>
-        <w:t xml:space="preserve">best </w:t>
-      </w:r>
-      <w:r>
-        <w:rPr>
-          <w:rFonts w:eastAsia="Times New Roman" w:cs="Helvetica"/>
-          <w:color w:val="2D3B45"/>
-          <w:sz w:val="24"/>
-          <w:szCs w:val="24"/>
-        </w:rPr>
-        <w:t>DW architecture.</w:t>
-      </w:r>
-      <w:r>
-        <w:rPr>
-          <w:rFonts w:eastAsia="Times New Roman" w:cs="Helvetica"/>
-          <w:color w:val="2D3B45"/>
-          <w:sz w:val="24"/>
-          <w:szCs w:val="24"/>
-        </w:rPr>
-        <w:t xml:space="preserve"> They have all been designed to </w:t>
-      </w:r>
-      <w:r>
-        <w:rPr>
-          <w:rFonts w:eastAsia="Times New Roman" w:cs="Helvetica"/>
-          <w:color w:val="2D3B45"/>
-          <w:sz w:val="24"/>
-          <w:szCs w:val="24"/>
-        </w:rPr>
-        <w:t>ideally</w:t>
-      </w:r>
-      <w:r>
-        <w:rPr>
-          <w:rFonts w:eastAsia="Times New Roman" w:cs="Helvetica"/>
-          <w:color w:val="2D3B45"/>
-          <w:sz w:val="24"/>
-          <w:szCs w:val="24"/>
-        </w:rPr>
-        <w:t xml:space="preserve"> fulfill</w:t>
-      </w:r>
-      <w:r>
-        <w:rPr>
-          <w:rFonts w:eastAsia="Times New Roman" w:cs="Helvetica"/>
-          <w:color w:val="2D3B45"/>
-          <w:sz w:val="24"/>
-          <w:szCs w:val="24"/>
-        </w:rPr>
-        <w:t xml:space="preserve"> unique situations and requirements.  </w:t>
-      </w:r>
-    </w:p>
-    <w:p>
-      <w:pPr>
-        <w:shd w:val="clear" w:color="auto" w:fill="FFFFFF"/>
-        <w:spacing w:before="100" w:beforeAutospacing="1" w:after="100" w:afterAutospacing="1" w:line="240" w:lineRule="auto"/>
+          <w:sz w:val="24"/>
+          <w:szCs w:val="24"/>
+        </w:rPr>
+        <w:t xml:space="preserve"> </w:t>
+      </w:r>
+      <w:r>
+        <w:rPr>
+          <w:sz w:val="24"/>
+          <w:szCs w:val="24"/>
+        </w:rPr>
+        <w:t xml:space="preserve">or </w:t>
+      </w:r>
+      <w:r>
+        <w:rPr>
+          <w:i/>
+          <w:sz w:val="24"/>
+          <w:szCs w:val="24"/>
+        </w:rPr>
+        <w:t xml:space="preserve">commodity based </w:t>
+      </w:r>
+      <w:r>
+        <w:rPr>
+          <w:sz w:val="24"/>
+          <w:szCs w:val="24"/>
+        </w:rPr>
+        <w:t xml:space="preserve">computers to form </w:t>
+      </w:r>
+      <w:r>
+        <w:rPr>
+          <w:sz w:val="24"/>
+          <w:szCs w:val="24"/>
+        </w:rPr>
+        <w:t>its distributed</w:t>
+      </w:r>
+      <w:r>
+        <w:rPr>
+          <w:sz w:val="24"/>
+          <w:szCs w:val="24"/>
+        </w:rPr>
+        <w:t>, networked</w:t>
+      </w:r>
+      <w:r>
+        <w:rPr>
+          <w:sz w:val="24"/>
+          <w:szCs w:val="24"/>
+        </w:rPr>
+        <w:t xml:space="preserve"> computing environment.  Compared with a traditional RDBMS, the cost of a Hadoop system can be reduced given its open-source format and not having the expense of purchasing </w:t>
+      </w:r>
+      <w:r>
+        <w:rPr>
+          <w:sz w:val="24"/>
+          <w:szCs w:val="24"/>
+        </w:rPr>
+        <w:t xml:space="preserve">expensive </w:t>
+      </w:r>
+      <w:r>
+        <w:rPr>
+          <w:sz w:val="24"/>
+          <w:szCs w:val="24"/>
+        </w:rPr>
+        <w:t>pr</w:t>
+      </w:r>
+      <w:r>
+        <w:rPr>
+          <w:sz w:val="24"/>
+          <w:szCs w:val="24"/>
+        </w:rPr>
+        <w:t xml:space="preserve">oprietary hardware or payment associated </w:t>
+      </w:r>
+      <w:r>
+        <w:rPr>
+          <w:sz w:val="24"/>
+          <w:szCs w:val="24"/>
+        </w:rPr>
+        <w:t>licensing fees</w:t>
+      </w:r>
+      <w:r>
+        <w:rPr>
+          <w:sz w:val="24"/>
+          <w:szCs w:val="24"/>
+        </w:rPr>
+        <w:t xml:space="preserve"> etc</w:t>
+      </w:r>
+      <w:r>
+        <w:rPr>
+          <w:sz w:val="24"/>
+          <w:szCs w:val="24"/>
+        </w:rPr>
+        <w:t>.</w:t>
+      </w:r>
+      <w:r>
+        <w:rPr>
+          <w:sz w:val="24"/>
+          <w:szCs w:val="24"/>
+        </w:rPr>
+        <w:t xml:space="preserve"> </w:t>
+      </w:r>
+      <w:r>
+        <w:rPr>
+          <w:sz w:val="24"/>
+          <w:szCs w:val="24"/>
+        </w:rPr>
+        <w:t>Thus, it is relatively inexpensive to standup a Hadoop cluster even for personal use.</w:t>
+      </w:r>
+    </w:p>
+    <w:p>
+      <w:pPr>
+        <w:pStyle w:val="NoSpacing"/>
         <w:jc w:val="both"/>
         <w:rPr>
-          <w:rFonts w:eastAsia="Times New Roman" w:cs="Helvetica"/>
-          <w:color w:val="2D3B45"/>
-          <w:sz w:val="24"/>
-          <w:szCs w:val="24"/>
-        </w:rPr>
-      </w:pPr>
-      <w:r>
-        <w:rPr>
-          <w:rFonts w:eastAsia="Times New Roman" w:cs="Helvetica"/>
-          <w:color w:val="2D3B45"/>
-          <w:sz w:val="24"/>
-          <w:szCs w:val="24"/>
-        </w:rPr>
-        <w:t>Generalized querying by end-users would best be served by a traditional RDBMS which is likely the case for most organizations that are not in the business of providing for example cloud services such as AWS, Microsoft etc.  As we know this type is best suited for OLTP.  If the business is not greatly concerned about overall performance then this will serve well.</w:t>
-      </w:r>
-      <w:r>
-        <w:rPr>
-          <w:rFonts w:eastAsia="Times New Roman" w:cs="Helvetica"/>
-          <w:color w:val="2D3B45"/>
-          <w:sz w:val="24"/>
-          <w:szCs w:val="24"/>
-        </w:rPr>
-        <w:t xml:space="preserve">  T</w:t>
-      </w:r>
-      <w:r>
-        <w:rPr>
-          <w:rFonts w:eastAsia="Times New Roman" w:cs="Helvetica"/>
-          <w:color w:val="2D3B45"/>
-          <w:sz w:val="24"/>
-          <w:szCs w:val="24"/>
-        </w:rPr>
-        <w:t>his type is well understood with considerable industry expertise available.</w:t>
-      </w:r>
-    </w:p>
-    <w:p>
-      <w:pPr>
-        <w:shd w:val="clear" w:color="auto" w:fill="FFFFFF"/>
-        <w:spacing w:before="100" w:beforeAutospacing="1" w:after="100" w:afterAutospacing="1" w:line="240" w:lineRule="auto"/>
+          <w:sz w:val="24"/>
+          <w:szCs w:val="24"/>
+        </w:rPr>
+      </w:pPr>
+    </w:p>
+    <w:p>
+      <w:pPr>
+        <w:pStyle w:val="NoSpacing"/>
         <w:jc w:val="both"/>
         <w:rPr>
-          <w:rFonts w:eastAsia="Times New Roman" w:cs="Helvetica"/>
-          <w:color w:val="2D3B45"/>
-          <w:sz w:val="24"/>
-          <w:szCs w:val="24"/>
-        </w:rPr>
-      </w:pPr>
-      <w:r>
-        <w:rPr>
-          <w:rFonts w:eastAsia="Times New Roman" w:cs="Helvetica"/>
-          <w:color w:val="2D3B45"/>
-          <w:sz w:val="24"/>
-          <w:szCs w:val="24"/>
-        </w:rPr>
-        <w:t xml:space="preserve">For organizations that the require large amount of data aggregation for reporting purposing the CODBMS is the architecture of choice.  Being column-based (vs. row-based as in RDBMS) it is optimized for aggregation, which is the accumulation or summarization of column data.  The data itself becomes the primary key which </w:t>
-      </w:r>
-      <w:r>
-        <w:rPr>
-          <w:rFonts w:eastAsia="Times New Roman" w:cs="Helvetica"/>
-          <w:color w:val="2D3B45"/>
-          <w:sz w:val="24"/>
-          <w:szCs w:val="24"/>
-        </w:rPr>
-        <w:t>columns are then indexed on.  This is extremely efficient and as we have learned is more appropriate for OLAP.</w:t>
-      </w:r>
-      <w:r>
-        <w:rPr>
-          <w:rFonts w:eastAsia="Times New Roman" w:cs="Helvetica"/>
-          <w:color w:val="2D3B45"/>
-          <w:sz w:val="24"/>
-          <w:szCs w:val="24"/>
-        </w:rPr>
-        <w:t xml:space="preserve">  This type is I would argue is on the non-standard side of the house likely involving a bit more specific expertise.</w:t>
-      </w:r>
-    </w:p>
-    <w:p>
-      <w:pPr>
-        <w:shd w:val="clear" w:color="auto" w:fill="FFFFFF"/>
-        <w:spacing w:before="100" w:beforeAutospacing="1" w:after="100" w:afterAutospacing="1" w:line="240" w:lineRule="auto"/>
+          <w:sz w:val="24"/>
+          <w:szCs w:val="24"/>
+        </w:rPr>
+      </w:pPr>
+      <w:r>
+        <w:rPr>
+          <w:sz w:val="24"/>
+          <w:szCs w:val="24"/>
+        </w:rPr>
+        <w:t xml:space="preserve">It consists of two layers.  The first is the </w:t>
+      </w:r>
+      <w:r>
+        <w:rPr>
+          <w:i/>
+          <w:sz w:val="24"/>
+          <w:szCs w:val="24"/>
+        </w:rPr>
+        <w:t>Hadoop Distributed File System (HDFS</w:t>
+      </w:r>
+      <w:r>
+        <w:rPr>
+          <w:i/>
+          <w:sz w:val="24"/>
+          <w:szCs w:val="24"/>
+        </w:rPr>
+        <w:t>)</w:t>
+      </w:r>
+      <w:r>
+        <w:rPr>
+          <w:sz w:val="24"/>
+          <w:szCs w:val="24"/>
+        </w:rPr>
+        <w:t xml:space="preserve"> layer which are the nodes used to store data.  The second layer is the </w:t>
+      </w:r>
+      <w:r>
+        <w:rPr>
+          <w:i/>
+          <w:sz w:val="24"/>
+          <w:szCs w:val="24"/>
+        </w:rPr>
+        <w:t xml:space="preserve">MapReduce </w:t>
+      </w:r>
+      <w:r>
+        <w:rPr>
+          <w:sz w:val="24"/>
+          <w:szCs w:val="24"/>
+        </w:rPr>
+        <w:t xml:space="preserve">layer which manages the </w:t>
+      </w:r>
+      <w:r>
+        <w:rPr>
+          <w:sz w:val="24"/>
+          <w:szCs w:val="24"/>
+        </w:rPr>
+        <w:t xml:space="preserve">distributed </w:t>
+      </w:r>
+      <w:r>
+        <w:rPr>
+          <w:sz w:val="24"/>
+          <w:szCs w:val="24"/>
+        </w:rPr>
+        <w:t>processing of the data</w:t>
+      </w:r>
+      <w:r>
+        <w:rPr>
+          <w:sz w:val="24"/>
+          <w:szCs w:val="24"/>
+        </w:rPr>
+        <w:t xml:space="preserve">.  </w:t>
+      </w:r>
+    </w:p>
+    <w:p>
+      <w:pPr>
+        <w:pStyle w:val="NoSpacing"/>
         <w:jc w:val="both"/>
         <w:rPr>
-          <w:rFonts w:eastAsia="Times New Roman" w:cs="Helvetica"/>
-          <w:color w:val="2D3B45"/>
-          <w:sz w:val="24"/>
-          <w:szCs w:val="24"/>
-        </w:rPr>
-      </w:pPr>
-      <w:r>
-        <w:rPr>
-          <w:rFonts w:eastAsia="Times New Roman" w:cs="Helvetica"/>
-          <w:color w:val="2D3B45"/>
-          <w:sz w:val="24"/>
-          <w:szCs w:val="24"/>
-        </w:rPr>
-        <w:t xml:space="preserve">For organizations that are involved in heavily complex analytical processing where performance is everything, then the In-Memory CODBMS is the choice.  This option places </w:t>
-      </w:r>
-      <w:r>
-        <w:rPr>
-          <w:rFonts w:eastAsia="Times New Roman" w:cs="Helvetica"/>
+          <w:sz w:val="24"/>
+          <w:szCs w:val="24"/>
+        </w:rPr>
+      </w:pPr>
+    </w:p>
+    <w:p>
+      <w:pPr>
+        <w:pStyle w:val="NoSpacing"/>
+        <w:jc w:val="both"/>
+        <w:rPr>
+          <w:sz w:val="24"/>
+          <w:szCs w:val="24"/>
+        </w:rPr>
+      </w:pPr>
+      <w:r>
+        <w:rPr>
+          <w:sz w:val="24"/>
+          <w:szCs w:val="24"/>
+        </w:rPr>
+        <w:t xml:space="preserve">Within the HDFS, </w:t>
+      </w:r>
+      <w:r>
+        <w:rPr>
+          <w:sz w:val="24"/>
+          <w:szCs w:val="24"/>
+        </w:rPr>
+        <w:t xml:space="preserve">a node called the </w:t>
+      </w:r>
+      <w:r>
+        <w:rPr>
           <w:i/>
-          <w:color w:val="2D3B45"/>
-          <w:sz w:val="24"/>
-          <w:szCs w:val="24"/>
-        </w:rPr>
-        <w:t xml:space="preserve">all </w:t>
-      </w:r>
-      <w:r>
-        <w:rPr>
-          <w:rFonts w:eastAsia="Times New Roman" w:cs="Helvetica"/>
-          <w:color w:val="2D3B45"/>
-          <w:sz w:val="24"/>
-          <w:szCs w:val="24"/>
-        </w:rPr>
-        <w:t xml:space="preserve">the data in physical memory.  Since the entire database resides in memory the performance bottlenecks that are associated with the other methods are basically eliminated.  This type is incredibly fast for data processing and </w:t>
-      </w:r>
-      <w:r>
-        <w:rPr>
-          <w:rFonts w:eastAsia="Times New Roman" w:cs="Helvetica"/>
-          <w:color w:val="2D3B45"/>
-          <w:sz w:val="24"/>
-          <w:szCs w:val="24"/>
-        </w:rPr>
-        <w:t>retrieval;</w:t>
-      </w:r>
-      <w:r>
-        <w:rPr>
-          <w:rFonts w:eastAsia="Times New Roman" w:cs="Helvetica"/>
-          <w:color w:val="2D3B45"/>
+          <w:sz w:val="24"/>
+          <w:szCs w:val="24"/>
+        </w:rPr>
+        <w:t>Name</w:t>
+      </w:r>
+      <w:r>
+        <w:rPr>
+          <w:i/>
           <w:sz w:val="24"/>
           <w:szCs w:val="24"/>
         </w:rPr>
@@ -446,539 +740,195 @@
       </w:r>
       <w:r>
         <w:rPr>
-          <w:rFonts w:eastAsia="Times New Roman" w:cs="Helvetica"/>
-          <w:color w:val="2D3B45"/>
-          <w:sz w:val="24"/>
-          <w:szCs w:val="24"/>
-        </w:rPr>
-        <w:t>however,</w:t>
-      </w:r>
-      <w:r>
-        <w:rPr>
-          <w:rFonts w:eastAsia="Times New Roman" w:cs="Helvetica"/>
-          <w:color w:val="2D3B45"/>
-          <w:sz w:val="24"/>
-          <w:szCs w:val="24"/>
-        </w:rPr>
-        <w:t xml:space="preserve"> the tradeoff comes at the expense of building out a system with enough RAM enough to store the entire database.  </w:t>
-      </w:r>
-      <w:r>
-        <w:rPr>
-          <w:rFonts w:eastAsia="Times New Roman" w:cs="Helvetica"/>
-          <w:color w:val="2D3B45"/>
-          <w:sz w:val="24"/>
-          <w:szCs w:val="24"/>
-        </w:rPr>
-        <w:t xml:space="preserve">RAM is </w:t>
-      </w:r>
-      <w:r>
-        <w:rPr>
-          <w:rFonts w:eastAsia="Times New Roman" w:cs="Helvetica"/>
-          <w:color w:val="2D3B45"/>
-          <w:sz w:val="24"/>
-          <w:szCs w:val="24"/>
-        </w:rPr>
-        <w:t>costlier</w:t>
-      </w:r>
-      <w:r>
-        <w:rPr>
-          <w:rFonts w:eastAsia="Times New Roman" w:cs="Helvetica"/>
-          <w:color w:val="2D3B45"/>
-          <w:sz w:val="24"/>
-          <w:szCs w:val="24"/>
-        </w:rPr>
-        <w:t xml:space="preserve"> than disk space and thus it will simply cost more to build out such a system.</w:t>
-      </w:r>
-    </w:p>
-    <w:p>
-      <w:pPr>
-        <w:shd w:val="clear" w:color="auto" w:fill="FFFFFF"/>
-        <w:spacing w:before="100" w:beforeAutospacing="1" w:after="100" w:afterAutospacing="1" w:line="240" w:lineRule="auto"/>
+          <w:i/>
+          <w:sz w:val="24"/>
+          <w:szCs w:val="24"/>
+        </w:rPr>
+        <w:t xml:space="preserve">Node </w:t>
+      </w:r>
+      <w:r>
+        <w:rPr>
+          <w:sz w:val="24"/>
+          <w:szCs w:val="24"/>
+        </w:rPr>
+        <w:t xml:space="preserve">manages distributing the data across the other </w:t>
+      </w:r>
+      <w:r>
+        <w:rPr>
+          <w:i/>
+          <w:sz w:val="24"/>
+          <w:szCs w:val="24"/>
+        </w:rPr>
+        <w:t xml:space="preserve">data </w:t>
+      </w:r>
+      <w:r>
+        <w:rPr>
+          <w:sz w:val="24"/>
+          <w:szCs w:val="24"/>
+        </w:rPr>
+        <w:t>nodes in the cluster.  The data (e.g. a blog) is split into chunks (nominally 3 of size 64MB) with each chunk replicated across 3 different nodes.  It is the job of the Name</w:t>
+      </w:r>
+      <w:r>
+        <w:rPr>
+          <w:sz w:val="24"/>
+          <w:szCs w:val="24"/>
+        </w:rPr>
+        <w:t xml:space="preserve"> </w:t>
+      </w:r>
+      <w:r>
+        <w:rPr>
+          <w:sz w:val="24"/>
+          <w:szCs w:val="24"/>
+        </w:rPr>
+        <w:t>Node to keep track of where all the data resides within the system.   The replication provides some level of redundancy within the system in case of a node failure.</w:t>
+      </w:r>
+    </w:p>
+    <w:p>
+      <w:pPr>
+        <w:pStyle w:val="NoSpacing"/>
         <w:jc w:val="both"/>
         <w:rPr>
-          <w:rFonts w:eastAsia="Times New Roman" w:cs="Helvetica"/>
-          <w:color w:val="2D3B45"/>
-          <w:sz w:val="24"/>
-          <w:szCs w:val="24"/>
-        </w:rPr>
-      </w:pPr>
-      <w:r>
-        <w:rPr>
-          <w:rFonts w:eastAsia="Times New Roman" w:cs="Helvetica"/>
-          <w:color w:val="2D3B45"/>
-          <w:sz w:val="24"/>
-          <w:szCs w:val="24"/>
-        </w:rPr>
-        <w:t xml:space="preserve">In the general sense I would argue that for the small to mid-size businesses, a traditional RDBMS is </w:t>
-      </w:r>
-      <w:r>
-        <w:rPr>
-          <w:rFonts w:eastAsia="Times New Roman" w:cs="Helvetica"/>
+          <w:sz w:val="24"/>
+          <w:szCs w:val="24"/>
+        </w:rPr>
+      </w:pPr>
+    </w:p>
+    <w:p>
+      <w:pPr>
+        <w:pStyle w:val="NoSpacing"/>
+        <w:jc w:val="both"/>
+        <w:rPr>
+          <w:sz w:val="24"/>
+          <w:szCs w:val="24"/>
+        </w:rPr>
+      </w:pPr>
+      <w:r>
+        <w:rPr>
+          <w:sz w:val="24"/>
+          <w:szCs w:val="24"/>
+        </w:rPr>
+        <w:t xml:space="preserve">MapReduce is then used to when it comes time to use the data to solve or find an answer to a specific problem or question.   This technique utilizes parallel processing </w:t>
+      </w:r>
+      <w:r>
+        <w:rPr>
+          <w:sz w:val="24"/>
+          <w:szCs w:val="24"/>
+        </w:rPr>
+        <w:t>in which the</w:t>
+      </w:r>
+      <w:r>
+        <w:rPr>
+          <w:sz w:val="24"/>
+          <w:szCs w:val="24"/>
+        </w:rPr>
+        <w:t xml:space="preserve"> problem to solve is divided up (division of labor) </w:t>
+      </w:r>
+      <w:r>
+        <w:rPr>
+          <w:sz w:val="24"/>
+          <w:szCs w:val="24"/>
+        </w:rPr>
+        <w:t xml:space="preserve">and distributed to the worker nodes.  Each worker node has a </w:t>
+      </w:r>
+      <w:r>
+        <w:rPr>
           <w:i/>
-          <w:color w:val="2D3B45"/>
-          <w:sz w:val="24"/>
-          <w:szCs w:val="24"/>
-        </w:rPr>
-        <w:t xml:space="preserve">best </w:t>
-      </w:r>
-      <w:r>
-        <w:rPr>
-          <w:rFonts w:eastAsia="Times New Roman" w:cs="Helvetica"/>
-          <w:color w:val="2D3B45"/>
-          <w:sz w:val="24"/>
-          <w:szCs w:val="24"/>
-        </w:rPr>
-        <w:t xml:space="preserve">as for all intents and purposes as I feel it would serve the basic needs of the organization in terms of costs and performance.  I </w:t>
-      </w:r>
-      <w:r>
-        <w:rPr>
-          <w:rFonts w:eastAsia="Times New Roman" w:cs="Helvetica"/>
-          <w:color w:val="2D3B45"/>
-          <w:sz w:val="24"/>
-          <w:szCs w:val="24"/>
-        </w:rPr>
-        <w:t xml:space="preserve">believe </w:t>
-      </w:r>
-      <w:r>
-        <w:rPr>
-          <w:rFonts w:eastAsia="Times New Roman" w:cs="Helvetica"/>
-          <w:color w:val="2D3B45"/>
-          <w:sz w:val="24"/>
-          <w:szCs w:val="24"/>
-        </w:rPr>
-        <w:t>that it is the best understood design and that translates over to costs for supporting it etc., but more than that, the organizations should be able to achieve their objectives without having to rely on more sophisticated alternatives.</w:t>
-      </w:r>
-    </w:p>
-    <w:p>
-      <w:pPr>
-        <w:rPr>
-          <w:rFonts w:eastAsia="Times New Roman" w:cs="Helvetica"/>
-          <w:color w:val="2D3B45"/>
-          <w:sz w:val="24"/>
-          <w:szCs w:val="24"/>
-        </w:rPr>
-      </w:pPr>
-      <w:r>
-        <w:rPr>
-          <w:rFonts w:eastAsia="Times New Roman" w:cs="Helvetica"/>
-          <w:color w:val="2D3B45"/>
-          <w:sz w:val="24"/>
-          <w:szCs w:val="24"/>
-        </w:rPr>
-        <w:br w:type="page"/>
-      </w:r>
-    </w:p>
-    <w:p>
-      <w:pPr>
-        <w:shd w:val="clear" w:color="auto" w:fill="FFFFFF"/>
-        <w:spacing w:before="100" w:beforeAutospacing="1" w:after="100" w:afterAutospacing="1" w:line="240" w:lineRule="auto"/>
-        <w:ind w:left="15"/>
-        <w:jc w:val="both"/>
-        <w:rPr>
-          <w:rFonts w:eastAsia="Times New Roman" w:cs="Helvetica"/>
-          <w:color w:val="2D3B45"/>
-          <w:sz w:val="24"/>
-          <w:szCs w:val="24"/>
-        </w:rPr>
-      </w:pPr>
-      <w:r>
-        <w:rPr>
-          <w:rFonts w:eastAsia="Times New Roman" w:cs="Helvetica"/>
-          <w:color w:val="2D3B45"/>
-          <w:sz w:val="24"/>
-          <w:szCs w:val="24"/>
-        </w:rPr>
-        <w:lastRenderedPageBreak/>
-        <w:t>Q</w:t>
-      </w:r>
-      <w:r>
-        <w:rPr>
-          <w:rFonts w:eastAsia="Times New Roman" w:cs="Helvetica"/>
-          <w:color w:val="2D3B45"/>
-          <w:sz w:val="24"/>
-          <w:szCs w:val="24"/>
-        </w:rPr>
-        <w:t>uestion 2. What is Scrum development? Discuss the key arguments in support of this approach to developing software.</w:t>
-      </w:r>
-    </w:p>
-    <w:p>
-      <w:pPr>
-        <w:shd w:val="clear" w:color="auto" w:fill="FFFFFF"/>
-        <w:spacing w:before="100" w:beforeAutospacing="1" w:after="100" w:afterAutospacing="1" w:line="240" w:lineRule="auto"/>
-        <w:jc w:val="both"/>
-        <w:rPr>
-          <w:rFonts w:eastAsia="Times New Roman" w:cs="Helvetica"/>
-          <w:color w:val="2D3B45"/>
-          <w:sz w:val="24"/>
-          <w:szCs w:val="24"/>
-        </w:rPr>
-      </w:pPr>
-      <w:r>
-        <w:rPr>
-          <w:rFonts w:eastAsia="Times New Roman" w:cs="Helvetica"/>
-          <w:color w:val="2D3B45"/>
-          <w:sz w:val="24"/>
-          <w:szCs w:val="24"/>
-        </w:rPr>
-        <w:t xml:space="preserve">Scrum development is a formal methodology that falls under the </w:t>
-      </w:r>
-      <w:r>
-        <w:rPr>
-          <w:rFonts w:eastAsia="Times New Roman" w:cs="Helvetica"/>
-          <w:color w:val="2D3B45"/>
-          <w:sz w:val="24"/>
-          <w:szCs w:val="24"/>
-        </w:rPr>
-        <w:t xml:space="preserve">more encompassing </w:t>
-      </w:r>
-      <w:r>
-        <w:rPr>
-          <w:rFonts w:eastAsia="Times New Roman" w:cs="Helvetica"/>
+          <w:sz w:val="24"/>
+          <w:szCs w:val="24"/>
+        </w:rPr>
+        <w:t xml:space="preserve">Job Tracker </w:t>
+      </w:r>
+      <w:r>
+        <w:rPr>
+          <w:sz w:val="24"/>
+          <w:szCs w:val="24"/>
+        </w:rPr>
+        <w:t>task that manages the process on that node.</w:t>
+      </w:r>
+      <w:r>
+        <w:rPr>
+          <w:sz w:val="24"/>
+          <w:szCs w:val="24"/>
+        </w:rPr>
+        <w:t xml:space="preserve"> The </w:t>
+      </w:r>
+      <w:r>
+        <w:rPr>
+          <w:sz w:val="24"/>
+          <w:szCs w:val="24"/>
+        </w:rPr>
+        <w:t>worker node carries out its task using the subset of data tha</w:t>
+      </w:r>
+      <w:r>
+        <w:rPr>
+          <w:sz w:val="24"/>
+          <w:szCs w:val="24"/>
+        </w:rPr>
+        <w:t>t it has access to on that</w:t>
+      </w:r>
+      <w:r>
+        <w:rPr>
+          <w:sz w:val="24"/>
+          <w:szCs w:val="24"/>
+        </w:rPr>
+        <w:t xml:space="preserve"> node returning its local result when completed. </w:t>
+      </w:r>
+      <w:r>
+        <w:rPr>
+          <w:sz w:val="24"/>
+          <w:szCs w:val="24"/>
+        </w:rPr>
+        <w:t>The</w:t>
+      </w:r>
+      <w:r>
+        <w:rPr>
+          <w:sz w:val="24"/>
+          <w:szCs w:val="24"/>
+        </w:rPr>
+        <w:t xml:space="preserve"> results obtained from each worker node are then </w:t>
+      </w:r>
+      <w:r>
+        <w:rPr>
           <w:i/>
-          <w:color w:val="2D3B45"/>
-          <w:sz w:val="24"/>
-          <w:szCs w:val="24"/>
-        </w:rPr>
-        <w:t xml:space="preserve">Agile Development </w:t>
-      </w:r>
-      <w:r>
-        <w:rPr>
-          <w:rFonts w:eastAsia="Times New Roman" w:cs="Helvetica"/>
-          <w:color w:val="2D3B45"/>
-          <w:sz w:val="24"/>
-          <w:szCs w:val="24"/>
-        </w:rPr>
-        <w:t>philosophy.  Whereas Agile describes an approach</w:t>
-      </w:r>
-      <w:r>
-        <w:rPr>
-          <w:rFonts w:eastAsia="Times New Roman" w:cs="Helvetica"/>
-          <w:color w:val="2D3B45"/>
-          <w:sz w:val="24"/>
-          <w:szCs w:val="24"/>
-        </w:rPr>
-        <w:t xml:space="preserve"> or framework</w:t>
-      </w:r>
-      <w:r>
-        <w:rPr>
-          <w:rFonts w:eastAsia="Times New Roman" w:cs="Helvetica"/>
-          <w:color w:val="2D3B45"/>
-          <w:sz w:val="24"/>
-          <w:szCs w:val="24"/>
-        </w:rPr>
-        <w:t xml:space="preserve"> for process management, Scrum provides a formal set of steps and rules to follow the software development life cycle.</w:t>
-      </w:r>
-    </w:p>
-    <w:p>
-      <w:pPr>
-        <w:shd w:val="clear" w:color="auto" w:fill="FFFFFF"/>
-        <w:spacing w:before="100" w:beforeAutospacing="1" w:after="100" w:afterAutospacing="1" w:line="240" w:lineRule="auto"/>
-        <w:jc w:val="both"/>
-        <w:rPr>
-          <w:rFonts w:eastAsia="Times New Roman" w:cs="Helvetica"/>
-          <w:color w:val="2D3B45"/>
-          <w:sz w:val="24"/>
-          <w:szCs w:val="24"/>
-        </w:rPr>
-      </w:pPr>
-      <w:r>
-        <w:rPr>
-          <w:rFonts w:eastAsia="Times New Roman" w:cs="Helvetica"/>
-          <w:color w:val="2D3B45"/>
-          <w:sz w:val="24"/>
-          <w:szCs w:val="24"/>
-        </w:rPr>
-        <w:t>Both approaches arose out of the need to redefine the SDLC due to myriad project failures that used a more traditional approach of software develop</w:t>
-      </w:r>
-      <w:r>
-        <w:rPr>
-          <w:rFonts w:eastAsia="Times New Roman" w:cs="Helvetica"/>
-          <w:color w:val="2D3B45"/>
-          <w:sz w:val="24"/>
-          <w:szCs w:val="24"/>
-        </w:rPr>
-        <w:t>ment in which the project plan followed a very systematic and sequential set of steps that was not designed to accommodate change during the process.  Issues that were found at the very late stages would often require having to go back and redesign component of the systems, sometimes the entire architecture, which would ripple back through other system components.  A very costly undertaking for sure.</w:t>
-      </w:r>
-    </w:p>
-    <w:p>
-      <w:pPr>
-        <w:shd w:val="clear" w:color="auto" w:fill="FFFFFF"/>
-        <w:spacing w:before="100" w:beforeAutospacing="1" w:after="100" w:afterAutospacing="1" w:line="240" w:lineRule="auto"/>
-        <w:jc w:val="both"/>
-        <w:rPr>
-          <w:rFonts w:eastAsia="Times New Roman" w:cs="Helvetica"/>
-          <w:color w:val="2D3B45"/>
-          <w:sz w:val="24"/>
-          <w:szCs w:val="24"/>
-        </w:rPr>
-      </w:pPr>
-      <w:r>
-        <w:rPr>
-          <w:rFonts w:eastAsia="Times New Roman" w:cs="Helvetica"/>
-          <w:color w:val="2D3B45"/>
-          <w:sz w:val="24"/>
-          <w:szCs w:val="24"/>
-        </w:rPr>
-        <w:t xml:space="preserve">Scrum is one technique that addresses this issue by employing an iterative model for development.  </w:t>
-      </w:r>
-      <w:r>
-        <w:rPr>
-          <w:rFonts w:eastAsia="Times New Roman" w:cs="Helvetica"/>
-          <w:color w:val="2D3B45"/>
-          <w:sz w:val="24"/>
-          <w:szCs w:val="24"/>
-        </w:rPr>
-        <w:t>It is a team-based approach which includes a single scrum master, product owner, and the scrum team.  The product owner guides the vision of what is being developed, the scrum master provides overall management of the scrum process itself, and the scrum team which is usually a small group (3-5 members) charged with performing the actual development work.</w:t>
-      </w:r>
-    </w:p>
-    <w:p>
-      <w:pPr>
-        <w:shd w:val="clear" w:color="auto" w:fill="FFFFFF"/>
-        <w:spacing w:before="100" w:beforeAutospacing="1" w:after="100" w:afterAutospacing="1" w:line="240" w:lineRule="auto"/>
-        <w:jc w:val="both"/>
-        <w:rPr>
-          <w:rFonts w:eastAsia="Times New Roman" w:cs="Helvetica"/>
-          <w:color w:val="2D3B45"/>
-          <w:sz w:val="24"/>
-          <w:szCs w:val="24"/>
-        </w:rPr>
-      </w:pPr>
-      <w:r>
-        <w:rPr>
-          <w:rFonts w:eastAsia="Times New Roman" w:cs="Helvetica"/>
-          <w:color w:val="2D3B45"/>
-          <w:sz w:val="24"/>
-          <w:szCs w:val="24"/>
-        </w:rPr>
-        <w:t xml:space="preserve">The team creates </w:t>
-      </w:r>
-      <w:r>
-        <w:rPr>
-          <w:rFonts w:eastAsia="Times New Roman" w:cs="Helvetica"/>
-          <w:i/>
-          <w:color w:val="2D3B45"/>
-          <w:sz w:val="24"/>
-          <w:szCs w:val="24"/>
-        </w:rPr>
-        <w:t xml:space="preserve">user stories </w:t>
-      </w:r>
-      <w:r>
-        <w:rPr>
-          <w:rFonts w:eastAsia="Times New Roman" w:cs="Helvetica"/>
-          <w:color w:val="2D3B45"/>
-          <w:sz w:val="24"/>
-          <w:szCs w:val="24"/>
-        </w:rPr>
-        <w:t xml:space="preserve">which are used to drive the tasks that must be completed during the process.  A </w:t>
-      </w:r>
-      <w:r>
-        <w:rPr>
-          <w:rFonts w:eastAsia="Times New Roman" w:cs="Helvetica"/>
-          <w:i/>
-          <w:color w:val="2D3B45"/>
-          <w:sz w:val="24"/>
-          <w:szCs w:val="24"/>
-        </w:rPr>
-        <w:t xml:space="preserve">product backlog </w:t>
-      </w:r>
-      <w:r>
-        <w:rPr>
-          <w:rFonts w:eastAsia="Times New Roman" w:cs="Helvetica"/>
-          <w:color w:val="2D3B45"/>
-          <w:sz w:val="24"/>
-          <w:szCs w:val="24"/>
-        </w:rPr>
-        <w:t xml:space="preserve">is created from these stories which is a list of desired for the product. </w:t>
-      </w:r>
-      <w:r>
-        <w:rPr>
-          <w:rFonts w:eastAsia="Times New Roman" w:cs="Helvetica"/>
-          <w:i/>
-          <w:color w:val="2D3B45"/>
-          <w:sz w:val="24"/>
-          <w:szCs w:val="24"/>
-        </w:rPr>
-        <w:t>Project</w:t>
-      </w:r>
-      <w:r>
-        <w:rPr>
-          <w:rFonts w:eastAsia="Times New Roman" w:cs="Helvetica"/>
-          <w:color w:val="2D3B45"/>
-          <w:sz w:val="24"/>
-          <w:szCs w:val="24"/>
-        </w:rPr>
-        <w:t xml:space="preserve"> management is broken down into measure able units of time </w:t>
-      </w:r>
-      <w:r>
-        <w:rPr>
-          <w:rFonts w:eastAsia="Times New Roman" w:cs="Helvetica"/>
-          <w:color w:val="2D3B45"/>
-          <w:sz w:val="24"/>
-          <w:szCs w:val="24"/>
-        </w:rPr>
-        <w:t xml:space="preserve">called </w:t>
-      </w:r>
-      <w:r>
-        <w:rPr>
-          <w:rFonts w:eastAsia="Times New Roman" w:cs="Helvetica"/>
-          <w:i/>
-          <w:color w:val="2D3B45"/>
-          <w:sz w:val="24"/>
-          <w:szCs w:val="24"/>
-        </w:rPr>
-        <w:t>sprints</w:t>
-      </w:r>
-      <w:r>
-        <w:rPr>
-          <w:rFonts w:eastAsia="Times New Roman" w:cs="Helvetica"/>
-          <w:i/>
-          <w:color w:val="2D3B45"/>
-          <w:sz w:val="24"/>
-          <w:szCs w:val="24"/>
-        </w:rPr>
-        <w:t>,</w:t>
-      </w:r>
-      <w:r>
-        <w:rPr>
-          <w:sz w:val="24"/>
-          <w:szCs w:val="24"/>
-        </w:rPr>
-        <w:t xml:space="preserve"> typically 2 weeks in duration</w:t>
-      </w:r>
-      <w:r>
-        <w:rPr>
-          <w:rFonts w:eastAsia="Times New Roman" w:cs="Helvetica"/>
-          <w:i/>
-          <w:color w:val="2D3B45"/>
-          <w:sz w:val="24"/>
-          <w:szCs w:val="24"/>
-        </w:rPr>
-        <w:t>.</w:t>
-      </w:r>
-      <w:r>
-        <w:rPr>
-          <w:rFonts w:eastAsia="Times New Roman" w:cs="Helvetica"/>
-          <w:color w:val="2D3B45"/>
-          <w:sz w:val="24"/>
-          <w:szCs w:val="24"/>
-        </w:rPr>
-        <w:t xml:space="preserve">  </w:t>
-      </w:r>
-      <w:r>
-        <w:rPr>
-          <w:rFonts w:eastAsia="Times New Roman" w:cs="Helvetica"/>
-          <w:i/>
-          <w:color w:val="2D3B45"/>
-          <w:sz w:val="24"/>
-          <w:szCs w:val="24"/>
-        </w:rPr>
-        <w:t xml:space="preserve">Sprint planning </w:t>
-      </w:r>
-      <w:r>
-        <w:rPr>
-          <w:rFonts w:eastAsia="Times New Roman" w:cs="Helvetica"/>
-          <w:color w:val="2D3B45"/>
-          <w:sz w:val="24"/>
-          <w:szCs w:val="24"/>
-        </w:rPr>
-        <w:t>is used organize the backlog with the top priority items from which to choose to work on during the sprint.</w:t>
-      </w:r>
-      <w:r>
-        <w:rPr>
-          <w:rFonts w:eastAsia="Times New Roman" w:cs="Helvetica"/>
-          <w:color w:val="2D3B45"/>
-          <w:sz w:val="24"/>
-          <w:szCs w:val="24"/>
-        </w:rPr>
-        <w:t xml:space="preserve">  The team then selects from the list the work they feel they can completed during the sprint interval.  </w:t>
-      </w:r>
-      <w:r>
-        <w:rPr>
-          <w:rFonts w:eastAsia="Times New Roman" w:cs="Helvetica"/>
-          <w:color w:val="2D3B45"/>
+          <w:sz w:val="24"/>
+          <w:szCs w:val="24"/>
+        </w:rPr>
+        <w:t xml:space="preserve">reduced </w:t>
+      </w:r>
+      <w:r>
+        <w:rPr>
+          <w:sz w:val="24"/>
+          <w:szCs w:val="24"/>
+        </w:rPr>
+        <w:t>resulting in a final answe</w:t>
+      </w:r>
+      <w:r>
+        <w:rPr>
+          <w:sz w:val="24"/>
+          <w:szCs w:val="24"/>
+        </w:rPr>
+        <w:t>r</w:t>
+      </w:r>
+      <w:r>
+        <w:rPr>
+          <w:sz w:val="24"/>
+          <w:szCs w:val="24"/>
+        </w:rPr>
+        <w:t xml:space="preserve"> to</w:t>
+      </w:r>
+      <w:r>
+        <w:rPr>
+          <w:sz w:val="24"/>
+          <w:szCs w:val="24"/>
+        </w:rPr>
+        <w:t xml:space="preserve"> the original problem.  </w:t>
+      </w:r>
+      <w:r>
+        <w:rPr>
           <w:sz w:val="24"/>
           <w:szCs w:val="24"/>
         </w:rPr>
         <w:t xml:space="preserve"> </w:t>
-      </w:r>
-      <w:r>
-        <w:rPr>
-          <w:rFonts w:eastAsia="Times New Roman" w:cs="Helvetica"/>
-          <w:color w:val="2D3B45"/>
-          <w:sz w:val="24"/>
-          <w:szCs w:val="24"/>
-        </w:rPr>
-        <w:t xml:space="preserve">Another key component is the </w:t>
-      </w:r>
-      <w:r>
-        <w:rPr>
-          <w:rFonts w:eastAsia="Times New Roman" w:cs="Helvetica"/>
-          <w:i/>
-          <w:color w:val="2D3B45"/>
-          <w:sz w:val="24"/>
-          <w:szCs w:val="24"/>
-        </w:rPr>
-        <w:t xml:space="preserve">daily standup </w:t>
-      </w:r>
-      <w:r>
-        <w:rPr>
-          <w:rFonts w:eastAsia="Times New Roman" w:cs="Helvetica"/>
-          <w:color w:val="2D3B45"/>
-          <w:sz w:val="24"/>
-          <w:szCs w:val="24"/>
-        </w:rPr>
-        <w:t>meeting whereby every day during the sprint members inform each other of their goals for the day and any issues they have encountered.  This is critical because it facilitates being able to collaborate any issues and addressing them as soon as possible.</w:t>
-      </w:r>
-    </w:p>
-    <w:p>
-      <w:pPr>
-        <w:shd w:val="clear" w:color="auto" w:fill="FFFFFF"/>
-        <w:spacing w:before="100" w:beforeAutospacing="1" w:after="100" w:afterAutospacing="1" w:line="240" w:lineRule="auto"/>
-        <w:jc w:val="both"/>
-        <w:rPr>
-          <w:rFonts w:eastAsia="Times New Roman" w:cs="Helvetica"/>
-          <w:color w:val="2D3B45"/>
-          <w:sz w:val="24"/>
-          <w:szCs w:val="24"/>
-        </w:rPr>
-      </w:pPr>
-      <w:r>
-        <w:rPr>
-          <w:rFonts w:eastAsia="Times New Roman" w:cs="Helvetica"/>
-          <w:color w:val="2D3B45"/>
-          <w:sz w:val="24"/>
-          <w:szCs w:val="24"/>
-        </w:rPr>
-        <w:t xml:space="preserve">The advantages of Scrum </w:t>
-      </w:r>
-      <w:proofErr w:type="gramStart"/>
-      <w:r>
-        <w:rPr>
-          <w:rFonts w:eastAsia="Times New Roman" w:cs="Helvetica"/>
-          <w:color w:val="2D3B45"/>
-          <w:sz w:val="24"/>
-          <w:szCs w:val="24"/>
-        </w:rPr>
-        <w:t>is</w:t>
-      </w:r>
-      <w:proofErr w:type="gramEnd"/>
-      <w:r>
-        <w:rPr>
-          <w:rFonts w:eastAsia="Times New Roman" w:cs="Helvetica"/>
-          <w:color w:val="2D3B45"/>
-          <w:sz w:val="24"/>
-          <w:szCs w:val="24"/>
-        </w:rPr>
-        <w:t xml:space="preserve"> that is an iterative process that break the development process down into small, manageable units of work.  It allows for a more collaborative environment that accommodates change that can be addressed at any time during the process.  By detecting and resolving issues as soon as they are encountered this can greatly reduce the overall costs of the project.  This in turn improves the overall quality and robustness of the product.  Likewise, with daily standup meetings, everyone on the team is aware of each other’</w:t>
-      </w:r>
-      <w:r>
-        <w:rPr>
-          <w:rFonts w:eastAsia="Times New Roman" w:cs="Helvetica"/>
-          <w:color w:val="2D3B45"/>
-          <w:sz w:val="24"/>
-          <w:szCs w:val="24"/>
-        </w:rPr>
-        <w:t>s status which again leads to improved product quality as the team can identify potential issues and address them as soon as possible.</w:t>
       </w:r>
       <w:bookmarkStart w:id="0" w:name="_GoBack"/>
       <w:bookmarkEnd w:id="0"/>
@@ -986,22 +936,37 @@
     <w:p>
       <w:pPr>
         <w:pStyle w:val="NoSpacing"/>
+        <w:jc w:val="both"/>
+        <w:rPr>
+          <w:sz w:val="24"/>
+          <w:szCs w:val="24"/>
+        </w:rPr>
+      </w:pPr>
+    </w:p>
+    <w:p>
+      <w:pPr>
+        <w:pStyle w:val="NoSpacing"/>
+        <w:jc w:val="both"/>
+        <w:rPr>
+          <w:sz w:val="24"/>
+          <w:szCs w:val="24"/>
+        </w:rPr>
       </w:pPr>
       <w:hyperlink r:id="rId5" w:history="1">
         <w:r>
           <w:rPr>
             <w:rStyle w:val="Hyperlink"/>
-            <w:rFonts w:eastAsia="Times New Roman" w:cs="Helvetica"/>
             <w:sz w:val="24"/>
             <w:szCs w:val="24"/>
           </w:rPr>
-          <w:t>https://www.scrumalliance.org/</w:t>
+          <w:t>https://www.webopedia.com/TERM/H/hadoop_mapreduce.html</w:t>
         </w:r>
       </w:hyperlink>
     </w:p>
     <w:p>
       <w:pPr>
         <w:pStyle w:val="NoSpacing"/>
+        <w:jc w:val="both"/>
         <w:rPr>
           <w:sz w:val="24"/>
           <w:szCs w:val="24"/>
@@ -1014,13 +979,583 @@
             <w:sz w:val="24"/>
             <w:szCs w:val="24"/>
           </w:rPr>
-          <w:t>https://www.agilealliance.org/</w:t>
+          <w:t>https://hadoop.apache.org/</w:t>
         </w:r>
       </w:hyperlink>
     </w:p>
     <w:p>
       <w:pPr>
         <w:pStyle w:val="NoSpacing"/>
+        <w:rPr>
+          <w:rStyle w:val="fontstyle21"/>
+          <w:rFonts w:asciiTheme="minorHAnsi" w:hAnsiTheme="minorHAnsi"/>
+          <w:color w:val="auto"/>
+          <w:sz w:val="24"/>
+          <w:szCs w:val="24"/>
+        </w:rPr>
+      </w:pPr>
+      <w:r>
+        <w:rPr>
+          <w:rStyle w:val="fontstyle01"/>
+          <w:rFonts w:asciiTheme="minorHAnsi" w:hAnsiTheme="minorHAnsi"/>
+          <w:b w:val="0"/>
+          <w:color w:val="auto"/>
+          <w:sz w:val="24"/>
+          <w:szCs w:val="24"/>
+        </w:rPr>
+        <w:lastRenderedPageBreak/>
+        <w:t>Business Intelligence, Analytics, and Data</w:t>
+      </w:r>
+      <w:r>
+        <w:rPr>
+          <w:rStyle w:val="fontstyle01"/>
+          <w:rFonts w:asciiTheme="minorHAnsi" w:hAnsiTheme="minorHAnsi"/>
+          <w:b w:val="0"/>
+          <w:color w:val="auto"/>
+          <w:sz w:val="24"/>
+          <w:szCs w:val="24"/>
+        </w:rPr>
+        <w:t xml:space="preserve"> </w:t>
+      </w:r>
+      <w:r>
+        <w:rPr>
+          <w:rStyle w:val="fontstyle01"/>
+          <w:rFonts w:asciiTheme="minorHAnsi" w:hAnsiTheme="minorHAnsi"/>
+          <w:b w:val="0"/>
+          <w:color w:val="auto"/>
+          <w:sz w:val="24"/>
+          <w:szCs w:val="24"/>
+        </w:rPr>
+        <w:t>Science: A Managerial Perspective</w:t>
+      </w:r>
+      <w:r>
+        <w:rPr>
+          <w:b/>
+          <w:bCs/>
+          <w:sz w:val="24"/>
+          <w:szCs w:val="24"/>
+        </w:rPr>
+        <w:br/>
+      </w:r>
+      <w:r>
+        <w:rPr>
+          <w:rStyle w:val="fontstyle21"/>
+          <w:rFonts w:asciiTheme="minorHAnsi" w:hAnsiTheme="minorHAnsi"/>
+          <w:color w:val="auto"/>
+          <w:sz w:val="24"/>
+          <w:szCs w:val="24"/>
+        </w:rPr>
+        <w:t>Fourth Edition</w:t>
+      </w:r>
+      <w:r>
+        <w:rPr>
+          <w:rStyle w:val="fontstyle21"/>
+          <w:rFonts w:asciiTheme="minorHAnsi" w:hAnsiTheme="minorHAnsi"/>
+          <w:color w:val="auto"/>
+          <w:sz w:val="24"/>
+          <w:szCs w:val="24"/>
+        </w:rPr>
+        <w:t xml:space="preserve">, R. Sharda, D. </w:t>
+      </w:r>
+      <w:proofErr w:type="spellStart"/>
+      <w:r>
+        <w:rPr>
+          <w:rStyle w:val="fontstyle21"/>
+          <w:rFonts w:asciiTheme="minorHAnsi" w:hAnsiTheme="minorHAnsi"/>
+          <w:color w:val="auto"/>
+          <w:sz w:val="24"/>
+          <w:szCs w:val="24"/>
+        </w:rPr>
+        <w:t>Delen</w:t>
+      </w:r>
+      <w:proofErr w:type="spellEnd"/>
+      <w:r>
+        <w:rPr>
+          <w:rStyle w:val="fontstyle21"/>
+          <w:rFonts w:asciiTheme="minorHAnsi" w:hAnsiTheme="minorHAnsi"/>
+          <w:color w:val="auto"/>
+          <w:sz w:val="24"/>
+          <w:szCs w:val="24"/>
+        </w:rPr>
+        <w:t>, E. Turban</w:t>
+      </w:r>
+    </w:p>
+    <w:p>
+      <w:pPr>
+        <w:rPr>
+          <w:sz w:val="24"/>
+          <w:szCs w:val="24"/>
+        </w:rPr>
+      </w:pPr>
+      <w:r>
+        <w:rPr>
+          <w:sz w:val="24"/>
+          <w:szCs w:val="24"/>
+        </w:rPr>
+        <w:br w:type="page"/>
+      </w:r>
+    </w:p>
+    <w:p>
+      <w:pPr>
+        <w:numPr>
+          <w:ilvl w:val="0"/>
+          <w:numId w:val="5"/>
+        </w:numPr>
+        <w:shd w:val="clear" w:color="auto" w:fill="FFFFFF"/>
+        <w:spacing w:before="100" w:beforeAutospacing="1" w:after="100" w:afterAutospacing="1" w:line="240" w:lineRule="auto"/>
+        <w:ind w:left="375"/>
+        <w:rPr>
+          <w:rFonts w:cs="Helvetica"/>
+          <w:color w:val="2D3B45"/>
+          <w:sz w:val="24"/>
+          <w:szCs w:val="24"/>
+        </w:rPr>
+      </w:pPr>
+      <w:proofErr w:type="gramStart"/>
+      <w:r>
+        <w:rPr>
+          <w:rFonts w:cs="Helvetica"/>
+          <w:color w:val="2D3B45"/>
+          <w:sz w:val="24"/>
+          <w:szCs w:val="24"/>
+        </w:rPr>
+        <w:lastRenderedPageBreak/>
+        <w:t>Compare and contrast</w:t>
+      </w:r>
+      <w:proofErr w:type="gramEnd"/>
+      <w:r>
+        <w:rPr>
+          <w:rFonts w:cs="Helvetica"/>
+          <w:color w:val="2D3B45"/>
+          <w:sz w:val="24"/>
+          <w:szCs w:val="24"/>
+        </w:rPr>
+        <w:t xml:space="preserve"> end users, business analysts, BI analysts, and data scientists.</w:t>
+      </w:r>
+    </w:p>
+    <w:p>
+      <w:pPr>
+        <w:pStyle w:val="NoSpacing"/>
+        <w:jc w:val="both"/>
+        <w:rPr>
+          <w:sz w:val="24"/>
+          <w:szCs w:val="24"/>
+        </w:rPr>
+      </w:pPr>
+      <w:r>
+        <w:rPr>
+          <w:sz w:val="24"/>
+          <w:szCs w:val="24"/>
+        </w:rPr>
+        <w:t xml:space="preserve">Within a business that employs the use of BI as an integral component of its daily operations, there exist </w:t>
+      </w:r>
+      <w:proofErr w:type="gramStart"/>
+      <w:r>
+        <w:rPr>
+          <w:sz w:val="24"/>
+          <w:szCs w:val="24"/>
+        </w:rPr>
+        <w:t>a number of</w:t>
+      </w:r>
+      <w:proofErr w:type="gramEnd"/>
+      <w:r>
+        <w:rPr>
+          <w:sz w:val="24"/>
+          <w:szCs w:val="24"/>
+        </w:rPr>
+        <w:t xml:space="preserve"> various roles that are part of the associated eco-system.  </w:t>
+      </w:r>
+    </w:p>
+    <w:p>
+      <w:pPr>
+        <w:pStyle w:val="NoSpacing"/>
+        <w:jc w:val="both"/>
+        <w:rPr>
+          <w:sz w:val="24"/>
+          <w:szCs w:val="24"/>
+        </w:rPr>
+      </w:pPr>
+    </w:p>
+    <w:p>
+      <w:pPr>
+        <w:pStyle w:val="NoSpacing"/>
+        <w:jc w:val="both"/>
+        <w:rPr>
+          <w:sz w:val="24"/>
+          <w:szCs w:val="24"/>
+        </w:rPr>
+      </w:pPr>
+      <w:r>
+        <w:rPr>
+          <w:sz w:val="24"/>
+          <w:szCs w:val="24"/>
+        </w:rPr>
+        <w:t xml:space="preserve">In the context of BI, an </w:t>
+      </w:r>
+      <w:r>
+        <w:rPr>
+          <w:i/>
+          <w:sz w:val="24"/>
+          <w:szCs w:val="24"/>
+        </w:rPr>
+        <w:t xml:space="preserve">end-user </w:t>
+      </w:r>
+      <w:r>
+        <w:rPr>
+          <w:sz w:val="24"/>
+          <w:szCs w:val="24"/>
+        </w:rPr>
+        <w:t>would be considered any</w:t>
+      </w:r>
+      <w:r>
+        <w:rPr>
+          <w:sz w:val="24"/>
+          <w:szCs w:val="24"/>
+        </w:rPr>
+        <w:t>one</w:t>
+      </w:r>
+      <w:r>
+        <w:rPr>
+          <w:sz w:val="24"/>
+          <w:szCs w:val="24"/>
+        </w:rPr>
+        <w:t xml:space="preserve"> that interacts with the system and uses it to obtain an answer to a specific question or problem.  For my work at the Judicial Center, end-users </w:t>
+      </w:r>
+      <w:r>
+        <w:rPr>
+          <w:sz w:val="24"/>
+          <w:szCs w:val="24"/>
+        </w:rPr>
+        <w:t>routinely contact BI personnel to obtain specific agency related reports such as Judicial Performance Reviews.  The end-user has very little (if any) specific knowledge related to the system and its internal workings.</w:t>
+      </w:r>
+    </w:p>
+    <w:p>
+      <w:pPr>
+        <w:pStyle w:val="NoSpacing"/>
+        <w:jc w:val="both"/>
+        <w:rPr>
+          <w:sz w:val="24"/>
+          <w:szCs w:val="24"/>
+        </w:rPr>
+      </w:pPr>
+    </w:p>
+    <w:p>
+      <w:pPr>
+        <w:pStyle w:val="NoSpacing"/>
+        <w:jc w:val="both"/>
+        <w:rPr>
+          <w:sz w:val="24"/>
+          <w:szCs w:val="24"/>
+        </w:rPr>
+      </w:pPr>
+      <w:r>
+        <w:rPr>
+          <w:sz w:val="24"/>
+          <w:szCs w:val="24"/>
+        </w:rPr>
+        <w:t xml:space="preserve">The role or objective of a business analyst in terms of BI is determining and gathering technical requirements for how to best plan for the implement a program or system.  The </w:t>
+      </w:r>
+      <w:r>
+        <w:rPr>
+          <w:sz w:val="24"/>
+          <w:szCs w:val="24"/>
+        </w:rPr>
+        <w:t>BA with</w:t>
+      </w:r>
+      <w:r>
+        <w:rPr>
+          <w:sz w:val="24"/>
+          <w:szCs w:val="24"/>
+        </w:rPr>
+        <w:t xml:space="preserve"> the stakeholders, business partners, and other technologists to ensure all aspects related to </w:t>
+      </w:r>
+      <w:r>
+        <w:rPr>
+          <w:sz w:val="24"/>
+          <w:szCs w:val="24"/>
+        </w:rPr>
+        <w:t>project are planned and monitored accordingly, including testing, acceptance, and deployment.  Fundamentally the oversee the business-related details for the project.</w:t>
+      </w:r>
+    </w:p>
+    <w:p>
+      <w:pPr>
+        <w:pStyle w:val="NoSpacing"/>
+        <w:jc w:val="both"/>
+        <w:rPr>
+          <w:sz w:val="24"/>
+          <w:szCs w:val="24"/>
+        </w:rPr>
+      </w:pPr>
+    </w:p>
+    <w:p>
+      <w:pPr>
+        <w:pStyle w:val="NoSpacing"/>
+        <w:jc w:val="both"/>
+        <w:rPr>
+          <w:sz w:val="24"/>
+          <w:szCs w:val="24"/>
+        </w:rPr>
+      </w:pPr>
+      <w:r>
+        <w:rPr>
+          <w:sz w:val="24"/>
+          <w:szCs w:val="24"/>
+        </w:rPr>
+        <w:t xml:space="preserve">The role of the BI Analyst becomes more specific and related to the use of the system in terms of being actively involved finding solutions to problems and questions which provide value to those who are the decision makers whether internal or external to the business.  </w:t>
+      </w:r>
+      <w:r>
+        <w:rPr>
+          <w:sz w:val="24"/>
+          <w:szCs w:val="24"/>
+        </w:rPr>
+        <w:t>Typically,</w:t>
+      </w:r>
+      <w:r>
+        <w:rPr>
+          <w:sz w:val="24"/>
+          <w:szCs w:val="24"/>
+        </w:rPr>
+        <w:t xml:space="preserve"> a BI Analyst will utilize the services of the system and data-scientist to gather the necessary </w:t>
+      </w:r>
+      <w:r>
+        <w:rPr>
+          <w:sz w:val="24"/>
+          <w:szCs w:val="24"/>
+        </w:rPr>
+        <w:t xml:space="preserve">intelligence </w:t>
+      </w:r>
+      <w:proofErr w:type="gramStart"/>
+      <w:r>
+        <w:rPr>
+          <w:sz w:val="24"/>
+          <w:szCs w:val="24"/>
+        </w:rPr>
+        <w:t>in</w:t>
+      </w:r>
+      <w:r>
+        <w:rPr>
+          <w:sz w:val="24"/>
+          <w:szCs w:val="24"/>
+        </w:rPr>
+        <w:t xml:space="preserve"> order to</w:t>
+      </w:r>
+      <w:proofErr w:type="gramEnd"/>
+      <w:r>
+        <w:rPr>
+          <w:sz w:val="24"/>
+          <w:szCs w:val="24"/>
+        </w:rPr>
+        <w:t xml:space="preserve"> </w:t>
+      </w:r>
+      <w:r>
+        <w:rPr>
+          <w:sz w:val="24"/>
+          <w:szCs w:val="24"/>
+        </w:rPr>
+        <w:t>determine a solution providing the most value.</w:t>
+      </w:r>
+    </w:p>
+    <w:p>
+      <w:pPr>
+        <w:pStyle w:val="NoSpacing"/>
+        <w:jc w:val="both"/>
+        <w:rPr>
+          <w:sz w:val="24"/>
+          <w:szCs w:val="24"/>
+        </w:rPr>
+      </w:pPr>
+    </w:p>
+    <w:p>
+      <w:pPr>
+        <w:pStyle w:val="NoSpacing"/>
+        <w:jc w:val="both"/>
+        <w:rPr>
+          <w:sz w:val="24"/>
+          <w:szCs w:val="24"/>
+        </w:rPr>
+      </w:pPr>
+      <w:r>
+        <w:rPr>
+          <w:sz w:val="24"/>
+          <w:szCs w:val="24"/>
+        </w:rPr>
+        <w:t xml:space="preserve">The role of the Data Scientist is primarily to make </w:t>
+      </w:r>
+      <w:r>
+        <w:rPr>
+          <w:i/>
+          <w:sz w:val="24"/>
+          <w:szCs w:val="24"/>
+        </w:rPr>
+        <w:t xml:space="preserve">sense </w:t>
+      </w:r>
+      <w:r>
+        <w:rPr>
+          <w:sz w:val="24"/>
+          <w:szCs w:val="24"/>
+        </w:rPr>
+        <w:t xml:space="preserve">out of the massive amount of data that an organization would use for making informed business decisions.  This role is very statistics </w:t>
+      </w:r>
+      <w:r>
+        <w:rPr>
+          <w:sz w:val="24"/>
+          <w:szCs w:val="24"/>
+        </w:rPr>
+        <w:t xml:space="preserve">or math </w:t>
+      </w:r>
+      <w:r>
+        <w:rPr>
+          <w:sz w:val="24"/>
+          <w:szCs w:val="24"/>
+        </w:rPr>
+        <w:t xml:space="preserve">centric and typically requires a domain expertise in the business at hand to be able to properly analyze the data for decision making.  A DS must be able to dig deep into the data to find hidden trends and insights that even some of the best analytical tools may not uncover.  A </w:t>
+      </w:r>
+      <w:r>
+        <w:rPr>
+          <w:sz w:val="24"/>
+          <w:szCs w:val="24"/>
+        </w:rPr>
+        <w:t>well-rounded</w:t>
+      </w:r>
+      <w:r>
+        <w:rPr>
+          <w:sz w:val="24"/>
+          <w:szCs w:val="24"/>
+        </w:rPr>
+        <w:t xml:space="preserve"> DS will be </w:t>
+      </w:r>
+      <w:r>
+        <w:rPr>
+          <w:sz w:val="24"/>
+          <w:szCs w:val="24"/>
+        </w:rPr>
+        <w:t>proficient</w:t>
+      </w:r>
+      <w:r>
+        <w:rPr>
+          <w:sz w:val="24"/>
+          <w:szCs w:val="24"/>
+        </w:rPr>
+        <w:t xml:space="preserve"> in </w:t>
+      </w:r>
+      <w:r>
+        <w:rPr>
+          <w:sz w:val="24"/>
+          <w:szCs w:val="24"/>
+        </w:rPr>
+        <w:t>both</w:t>
+      </w:r>
+      <w:r>
+        <w:rPr>
+          <w:sz w:val="24"/>
+          <w:szCs w:val="24"/>
+        </w:rPr>
+        <w:t xml:space="preserve"> </w:t>
+      </w:r>
+      <w:r>
+        <w:rPr>
+          <w:sz w:val="24"/>
+          <w:szCs w:val="24"/>
+        </w:rPr>
+        <w:t>analytical</w:t>
+      </w:r>
+      <w:r>
+        <w:rPr>
+          <w:sz w:val="24"/>
+          <w:szCs w:val="24"/>
+        </w:rPr>
+        <w:t xml:space="preserve"> </w:t>
+      </w:r>
+      <w:r>
+        <w:rPr>
+          <w:sz w:val="24"/>
+          <w:szCs w:val="24"/>
+        </w:rPr>
+        <w:t>and computational skills being able to find the appropriate meaning within the data and providing an appropriate presentation paradigm to allow value to be extracted from it.</w:t>
+      </w:r>
+    </w:p>
+    <w:p>
+      <w:pPr>
+        <w:pStyle w:val="NoSpacing"/>
+        <w:rPr>
+          <w:sz w:val="24"/>
+          <w:szCs w:val="24"/>
+        </w:rPr>
+      </w:pPr>
+    </w:p>
+    <w:p>
+      <w:pPr>
+        <w:pStyle w:val="NoSpacing"/>
+        <w:rPr>
+          <w:sz w:val="24"/>
+          <w:szCs w:val="24"/>
+        </w:rPr>
+      </w:pPr>
+      <w:hyperlink r:id="rId7" w:history="1">
+        <w:r>
+          <w:rPr>
+            <w:rStyle w:val="Hyperlink"/>
+            <w:sz w:val="24"/>
+            <w:szCs w:val="24"/>
+          </w:rPr>
+          <w:t>https://www.villanovau.com/resources/business-analysis/business-analyst-job-description/#.WxAUP-6Ut6t</w:t>
+        </w:r>
+      </w:hyperlink>
+    </w:p>
+    <w:p>
+      <w:pPr>
+        <w:pStyle w:val="NoSpacing"/>
+        <w:rPr>
+          <w:sz w:val="24"/>
+          <w:szCs w:val="24"/>
+        </w:rPr>
+      </w:pPr>
+      <w:hyperlink r:id="rId8" w:history="1">
+        <w:r>
+          <w:rPr>
+            <w:rStyle w:val="Hyperlink"/>
+            <w:sz w:val="24"/>
+            <w:szCs w:val="24"/>
+          </w:rPr>
+          <w:t>https://expert360.com/blog/role-responsibilities-business-intelligence-analyst/#3</w:t>
+        </w:r>
+      </w:hyperlink>
+    </w:p>
+    <w:p>
+      <w:pPr>
+        <w:pStyle w:val="NoSpacing"/>
+        <w:rPr>
+          <w:sz w:val="24"/>
+          <w:szCs w:val="24"/>
+        </w:rPr>
+      </w:pPr>
+      <w:hyperlink r:id="rId9" w:history="1">
+        <w:r>
+          <w:rPr>
+            <w:rStyle w:val="Hyperlink"/>
+            <w:sz w:val="24"/>
+            <w:szCs w:val="24"/>
+          </w:rPr>
+          <w:t>https://www.infoq.com/articles/role-of-a-data-scientist-in-2016</w:t>
+        </w:r>
+      </w:hyperlink>
+    </w:p>
+    <w:p>
+      <w:pPr>
+        <w:pStyle w:val="NoSpacing"/>
+        <w:rPr>
+          <w:sz w:val="24"/>
+          <w:szCs w:val="24"/>
+        </w:rPr>
+      </w:pPr>
+    </w:p>
+    <w:p>
+      <w:pPr>
+        <w:pStyle w:val="NoSpacing"/>
+        <w:rPr>
+          <w:sz w:val="24"/>
+          <w:szCs w:val="24"/>
+        </w:rPr>
       </w:pPr>
     </w:p>
     <w:sectPr>
@@ -1036,6 +1571,123 @@
 <file path=word/numbering.xml><?xml version="1.0" encoding="utf-8"?>
 <w:numbering xmlns:wpc="http://schemas.microsoft.com/office/word/2010/wordprocessingCanvas" xmlns:cx="http://schemas.microsoft.com/office/drawing/2014/chartex" xmlns:cx1="http://schemas.microsoft.com/office/drawing/2015/9/8/chartex" xmlns:cx2="http://schemas.microsoft.com/office/drawing/2015/10/21/chartex" xmlns:cx3="http://schemas.microsoft.com/office/drawing/2016/5/9/chartex" xmlns:cx4="http://schemas.microsoft.com/office/drawing/2016/5/10/chartex" xmlns:cx5="http://schemas.microsoft.com/office/drawing/2016/5/11/chartex" xmlns:cx6="http://schemas.microsoft.com/office/drawing/2016/5/12/chartex" xmlns:cx7="http://schemas.microsoft.com/office/drawing/2016/5/13/chartex" xmlns:cx8="http://schemas.microsoft.com/office/drawing/2016/5/14/chartex" xmlns:mc="http://schemas.openxmlformats.org/markup-compatibility/2006" xmlns:aink="http://schemas.microsoft.com/office/drawing/2016/ink" xmlns:am3d="http://schemas.microsoft.com/office/drawing/2017/model3d" xmlns:o="urn:schemas-microsoft-com:office:office" xmlns:r="http://schemas.openxmlformats.org/officeDocument/2006/relationships" xmlns:m="http://schemas.openxmlformats.org/officeDocument/2006/math" xmlns:v="urn:schemas-microsoft-com:vml" xmlns:wp14="http://schemas.microsoft.com/office/word/2010/wordprocessingDrawing" xmlns:wp="http://schemas.openxmlformats.org/drawingml/2006/wordprocessingDrawing" xmlns:w10="urn:schemas-microsoft-com:office:word" xmlns:w="http://schemas.openxmlformats.org/wordprocessingml/2006/main" xmlns:w14="http://schemas.microsoft.com/office/word/2010/wordml" xmlns:w15="http://schemas.microsoft.com/office/word/2012/wordml" xmlns:w16cid="http://schemas.microsoft.com/office/word/2016/wordml/cid" xmlns:w16se="http://schemas.microsoft.com/office/word/2015/wordml/symex" xmlns:wpg="http://schemas.microsoft.com/office/word/2010/wordprocessingGroup" xmlns:wpi="http://schemas.microsoft.com/office/word/2010/wordprocessingInk" xmlns:wne="http://schemas.microsoft.com/office/word/2006/wordml" xmlns:wps="http://schemas.microsoft.com/office/word/2010/wordprocessingShape" mc:Ignorable="w14 w15 w16se w16cid wp14">
   <w:abstractNum w:abstractNumId="0" w15:restartNumberingAfterBreak="0">
+    <w:nsid w:val="081D6258"/>
+    <w:multiLevelType w:val="multilevel"/>
+    <w:tmpl w:val="0EAAF3AA"/>
+    <w:lvl w:ilvl="0">
+      <w:start w:val="1"/>
+      <w:numFmt w:val="decimal"/>
+      <w:lvlText w:val="%1."/>
+      <w:lvlJc w:val="left"/>
+      <w:pPr>
+        <w:tabs>
+          <w:tab w:val="num" w:pos="720"/>
+        </w:tabs>
+        <w:ind w:left="720" w:hanging="360"/>
+      </w:pPr>
+    </w:lvl>
+    <w:lvl w:ilvl="1">
+      <w:start w:val="1"/>
+      <w:numFmt w:val="bullet"/>
+      <w:lvlText w:val="o"/>
+      <w:lvlJc w:val="left"/>
+      <w:pPr>
+        <w:tabs>
+          <w:tab w:val="num" w:pos="1440"/>
+        </w:tabs>
+        <w:ind w:left="1440" w:hanging="360"/>
+      </w:pPr>
+      <w:rPr>
+        <w:rFonts w:ascii="Courier New" w:hAnsi="Courier New" w:hint="default"/>
+        <w:sz w:val="20"/>
+      </w:rPr>
+    </w:lvl>
+    <w:lvl w:ilvl="2" w:tentative="1">
+      <w:start w:val="1"/>
+      <w:numFmt w:val="decimal"/>
+      <w:lvlText w:val="%3."/>
+      <w:lvlJc w:val="left"/>
+      <w:pPr>
+        <w:tabs>
+          <w:tab w:val="num" w:pos="2160"/>
+        </w:tabs>
+        <w:ind w:left="2160" w:hanging="360"/>
+      </w:pPr>
+    </w:lvl>
+    <w:lvl w:ilvl="3" w:tentative="1">
+      <w:start w:val="1"/>
+      <w:numFmt w:val="decimal"/>
+      <w:lvlText w:val="%4."/>
+      <w:lvlJc w:val="left"/>
+      <w:pPr>
+        <w:tabs>
+          <w:tab w:val="num" w:pos="2880"/>
+        </w:tabs>
+        <w:ind w:left="2880" w:hanging="360"/>
+      </w:pPr>
+    </w:lvl>
+    <w:lvl w:ilvl="4" w:tentative="1">
+      <w:start w:val="1"/>
+      <w:numFmt w:val="decimal"/>
+      <w:lvlText w:val="%5."/>
+      <w:lvlJc w:val="left"/>
+      <w:pPr>
+        <w:tabs>
+          <w:tab w:val="num" w:pos="3600"/>
+        </w:tabs>
+        <w:ind w:left="3600" w:hanging="360"/>
+      </w:pPr>
+    </w:lvl>
+    <w:lvl w:ilvl="5" w:tentative="1">
+      <w:start w:val="1"/>
+      <w:numFmt w:val="decimal"/>
+      <w:lvlText w:val="%6."/>
+      <w:lvlJc w:val="left"/>
+      <w:pPr>
+        <w:tabs>
+          <w:tab w:val="num" w:pos="4320"/>
+        </w:tabs>
+        <w:ind w:left="4320" w:hanging="360"/>
+      </w:pPr>
+    </w:lvl>
+    <w:lvl w:ilvl="6" w:tentative="1">
+      <w:start w:val="1"/>
+      <w:numFmt w:val="decimal"/>
+      <w:lvlText w:val="%7."/>
+      <w:lvlJc w:val="left"/>
+      <w:pPr>
+        <w:tabs>
+          <w:tab w:val="num" w:pos="5040"/>
+        </w:tabs>
+        <w:ind w:left="5040" w:hanging="360"/>
+      </w:pPr>
+    </w:lvl>
+    <w:lvl w:ilvl="7" w:tentative="1">
+      <w:start w:val="1"/>
+      <w:numFmt w:val="decimal"/>
+      <w:lvlText w:val="%8."/>
+      <w:lvlJc w:val="left"/>
+      <w:pPr>
+        <w:tabs>
+          <w:tab w:val="num" w:pos="5760"/>
+        </w:tabs>
+        <w:ind w:left="5760" w:hanging="360"/>
+      </w:pPr>
+    </w:lvl>
+    <w:lvl w:ilvl="8" w:tentative="1">
+      <w:start w:val="1"/>
+      <w:numFmt w:val="decimal"/>
+      <w:lvlText w:val="%9."/>
+      <w:lvlJc w:val="left"/>
+      <w:pPr>
+        <w:tabs>
+          <w:tab w:val="num" w:pos="6480"/>
+        </w:tabs>
+        <w:ind w:left="6480" w:hanging="360"/>
+      </w:pPr>
+    </w:lvl>
+  </w:abstractNum>
+  <w:abstractNum w:abstractNumId="1" w15:restartNumberingAfterBreak="0">
     <w:nsid w:val="159815E6"/>
     <w:multiLevelType w:val="multilevel"/>
     <w:tmpl w:val="8C40E37E"/>
@@ -1148,7 +1800,7 @@
       </w:pPr>
     </w:lvl>
   </w:abstractNum>
-  <w:abstractNum w:abstractNumId="1" w15:restartNumberingAfterBreak="0">
+  <w:abstractNum w:abstractNumId="2" w15:restartNumberingAfterBreak="0">
     <w:nsid w:val="281A3A36"/>
     <w:multiLevelType w:val="multilevel"/>
     <w:tmpl w:val="C588A66A"/>
@@ -1261,7 +1913,7 @@
       </w:pPr>
     </w:lvl>
   </w:abstractNum>
-  <w:abstractNum w:abstractNumId="2" w15:restartNumberingAfterBreak="0">
+  <w:abstractNum w:abstractNumId="3" w15:restartNumberingAfterBreak="0">
     <w:nsid w:val="6AE11416"/>
     <w:multiLevelType w:val="multilevel"/>
     <w:tmpl w:val="88884866"/>
@@ -1374,14 +2026,133 @@
       </w:pPr>
     </w:lvl>
   </w:abstractNum>
+  <w:abstractNum w:abstractNumId="4" w15:restartNumberingAfterBreak="0">
+    <w:nsid w:val="7C4D57BD"/>
+    <w:multiLevelType w:val="multilevel"/>
+    <w:tmpl w:val="6F1884E8"/>
+    <w:lvl w:ilvl="0">
+      <w:start w:val="1"/>
+      <w:numFmt w:val="decimal"/>
+      <w:lvlText w:val="%1."/>
+      <w:lvlJc w:val="left"/>
+      <w:pPr>
+        <w:tabs>
+          <w:tab w:val="num" w:pos="720"/>
+        </w:tabs>
+        <w:ind w:left="720" w:hanging="360"/>
+      </w:pPr>
+    </w:lvl>
+    <w:lvl w:ilvl="1" w:tentative="1">
+      <w:start w:val="1"/>
+      <w:numFmt w:val="decimal"/>
+      <w:lvlText w:val="%2."/>
+      <w:lvlJc w:val="left"/>
+      <w:pPr>
+        <w:tabs>
+          <w:tab w:val="num" w:pos="1440"/>
+        </w:tabs>
+        <w:ind w:left="1440" w:hanging="360"/>
+      </w:pPr>
+    </w:lvl>
+    <w:lvl w:ilvl="2" w:tentative="1">
+      <w:start w:val="1"/>
+      <w:numFmt w:val="decimal"/>
+      <w:lvlText w:val="%3."/>
+      <w:lvlJc w:val="left"/>
+      <w:pPr>
+        <w:tabs>
+          <w:tab w:val="num" w:pos="2160"/>
+        </w:tabs>
+        <w:ind w:left="2160" w:hanging="360"/>
+      </w:pPr>
+    </w:lvl>
+    <w:lvl w:ilvl="3" w:tentative="1">
+      <w:start w:val="1"/>
+      <w:numFmt w:val="decimal"/>
+      <w:lvlText w:val="%4."/>
+      <w:lvlJc w:val="left"/>
+      <w:pPr>
+        <w:tabs>
+          <w:tab w:val="num" w:pos="2880"/>
+        </w:tabs>
+        <w:ind w:left="2880" w:hanging="360"/>
+      </w:pPr>
+    </w:lvl>
+    <w:lvl w:ilvl="4" w:tentative="1">
+      <w:start w:val="1"/>
+      <w:numFmt w:val="decimal"/>
+      <w:lvlText w:val="%5."/>
+      <w:lvlJc w:val="left"/>
+      <w:pPr>
+        <w:tabs>
+          <w:tab w:val="num" w:pos="3600"/>
+        </w:tabs>
+        <w:ind w:left="3600" w:hanging="360"/>
+      </w:pPr>
+    </w:lvl>
+    <w:lvl w:ilvl="5" w:tentative="1">
+      <w:start w:val="1"/>
+      <w:numFmt w:val="decimal"/>
+      <w:lvlText w:val="%6."/>
+      <w:lvlJc w:val="left"/>
+      <w:pPr>
+        <w:tabs>
+          <w:tab w:val="num" w:pos="4320"/>
+        </w:tabs>
+        <w:ind w:left="4320" w:hanging="360"/>
+      </w:pPr>
+    </w:lvl>
+    <w:lvl w:ilvl="6" w:tentative="1">
+      <w:start w:val="1"/>
+      <w:numFmt w:val="decimal"/>
+      <w:lvlText w:val="%7."/>
+      <w:lvlJc w:val="left"/>
+      <w:pPr>
+        <w:tabs>
+          <w:tab w:val="num" w:pos="5040"/>
+        </w:tabs>
+        <w:ind w:left="5040" w:hanging="360"/>
+      </w:pPr>
+    </w:lvl>
+    <w:lvl w:ilvl="7" w:tentative="1">
+      <w:start w:val="1"/>
+      <w:numFmt w:val="decimal"/>
+      <w:lvlText w:val="%8."/>
+      <w:lvlJc w:val="left"/>
+      <w:pPr>
+        <w:tabs>
+          <w:tab w:val="num" w:pos="5760"/>
+        </w:tabs>
+        <w:ind w:left="5760" w:hanging="360"/>
+      </w:pPr>
+    </w:lvl>
+    <w:lvl w:ilvl="8" w:tentative="1">
+      <w:start w:val="1"/>
+      <w:numFmt w:val="decimal"/>
+      <w:lvlText w:val="%9."/>
+      <w:lvlJc w:val="left"/>
+      <w:pPr>
+        <w:tabs>
+          <w:tab w:val="num" w:pos="6480"/>
+        </w:tabs>
+        <w:ind w:left="6480" w:hanging="360"/>
+      </w:pPr>
+    </w:lvl>
+  </w:abstractNum>
   <w:num w:numId="1">
-    <w:abstractNumId w:val="0"/>
+    <w:abstractNumId w:val="1"/>
   </w:num>
   <w:num w:numId="2">
-    <w:abstractNumId w:val="1"/>
+    <w:abstractNumId w:val="2"/>
   </w:num>
   <w:num w:numId="3">
-    <w:abstractNumId w:val="2"/>
+    <w:abstractNumId w:val="3"/>
+  </w:num>
+  <w:num w:numId="4">
+    <w:abstractNumId w:val="4"/>
+  </w:num>
+  <w:num w:numId="5">
+    <w:abstractNumId w:val="0"/>
   </w:num>
 </w:numbering>
 </file>
@@ -1787,6 +2558,7 @@
   <w:style w:type="character" w:default="1" w:styleId="DefaultParagraphFont">
     <w:name w:val="Default Paragraph Font"/>
     <w:uiPriority w:val="1"/>
+    <w:semiHidden/>
     <w:unhideWhenUsed/>
   </w:style>
   <w:style w:type="table" w:default="1" w:styleId="TableNormal">
@@ -1840,6 +2612,36 @@
     <w:rPr>
       <w:color w:val="808080"/>
       <w:shd w:val="clear" w:color="auto" w:fill="E6E6E6"/>
+    </w:rPr>
+  </w:style>
+  <w:style w:type="character" w:customStyle="1" w:styleId="fontstyle01">
+    <w:name w:val="fontstyle01"/>
+    <w:basedOn w:val="DefaultParagraphFont"/>
+    <w:rsid w:val="00C41A51"/>
+    <w:rPr>
+      <w:rFonts w:ascii="Times-Bold" w:hAnsi="Times-Bold" w:hint="default"/>
+      <w:b/>
+      <w:bCs/>
+      <w:i w:val="0"/>
+      <w:iCs w:val="0"/>
+      <w:color w:val="007FA3"/>
+      <w:sz w:val="68"/>
+      <w:szCs w:val="68"/>
+    </w:rPr>
+  </w:style>
+  <w:style w:type="character" w:customStyle="1" w:styleId="fontstyle21">
+    <w:name w:val="fontstyle21"/>
+    <w:basedOn w:val="DefaultParagraphFont"/>
+    <w:rsid w:val="00C41A51"/>
+    <w:rPr>
+      <w:rFonts w:ascii="Helvetica" w:hAnsi="Helvetica" w:cs="Helvetica" w:hint="default"/>
+      <w:b w:val="0"/>
+      <w:bCs w:val="0"/>
+      <w:i w:val="0"/>
+      <w:iCs w:val="0"/>
+      <w:color w:val="007FA3"/>
+      <w:sz w:val="40"/>
+      <w:szCs w:val="40"/>
     </w:rPr>
   </w:style>
 </w:styles>

</xml_diff>